<commit_message>
docs falta RFC 12 13 y pruebas en el documentod word
</commit_message>
<xml_diff>
--- a/It3_D-05_jsgarcial1_nsotelo.docx
+++ b/It3_D-05_jsgarcial1_nsotelo.docx
@@ -244,7 +244,7 @@
           <w:r>
             <w:fldChar w:fldCharType="separate"/>
           </w:r>
-          <w:hyperlink w:anchor="_Toc512333083" w:history="1">
+          <w:hyperlink w:anchor="_Toc514572270" w:history="1">
             <w:r>
               <w:rPr>
                 <w:rStyle w:val="Hyperlink"/>
@@ -286,7 +286,7 @@
                 <w:noProof/>
                 <w:webHidden/>
               </w:rPr>
-              <w:instrText xml:space="preserve"> PAGEREF _Toc512333083 \h </w:instrText>
+              <w:instrText xml:space="preserve"> PAGEREF _Toc514572270 \h </w:instrText>
             </w:r>
             <w:r>
               <w:rPr>
@@ -326,7 +326,7 @@
               <w:lang w:val="en-US" w:eastAsia="en-US"/>
             </w:rPr>
           </w:pPr>
-          <w:hyperlink w:anchor="_Toc512333084" w:history="1">
+          <w:hyperlink w:anchor="_Toc514572271" w:history="1">
             <w:r>
               <w:rPr>
                 <w:rStyle w:val="Hyperlink"/>
@@ -368,7 +368,7 @@
                 <w:noProof/>
                 <w:webHidden/>
               </w:rPr>
-              <w:instrText xml:space="preserve"> PAGEREF _Toc512333084 \h </w:instrText>
+              <w:instrText xml:space="preserve"> PAGEREF _Toc514572271 \h </w:instrText>
             </w:r>
             <w:r>
               <w:rPr>
@@ -412,7 +412,7 @@
               <w:lang w:val="en-US" w:eastAsia="en-US"/>
             </w:rPr>
           </w:pPr>
-          <w:hyperlink w:anchor="_Toc512333085" w:history="1">
+          <w:hyperlink w:anchor="_Toc514572272" w:history="1">
             <w:r>
               <w:rPr>
                 <w:rStyle w:val="Hyperlink"/>
@@ -433,7 +433,7 @@
                 <w:rStyle w:val="Hyperlink"/>
                 <w:noProof/>
               </w:rPr>
-              <w:t>Modificaciones al modelo conceptual</w:t>
+              <w:t>Diseño de la aplicación</w:t>
             </w:r>
             <w:r>
               <w:rPr>
@@ -454,7 +454,7 @@
                 <w:noProof/>
                 <w:webHidden/>
               </w:rPr>
-              <w:instrText xml:space="preserve"> PAGEREF _Toc512333085 \h </w:instrText>
+              <w:instrText xml:space="preserve"> PAGEREF _Toc514572272 \h </w:instrText>
             </w:r>
             <w:r>
               <w:rPr>
@@ -475,6 +475,88 @@
                 <w:webHidden/>
               </w:rPr>
               <w:t>1</w:t>
+            </w:r>
+            <w:r>
+              <w:rPr>
+                <w:noProof/>
+                <w:webHidden/>
+              </w:rPr>
+              <w:fldChar w:fldCharType="end"/>
+            </w:r>
+          </w:hyperlink>
+        </w:p>
+        <w:p>
+          <w:pPr>
+            <w:pStyle w:val="TOC1"/>
+            <w:rPr>
+              <w:rFonts w:asciiTheme="minorHAnsi" w:eastAsiaTheme="minorEastAsia" w:hAnsiTheme="minorHAnsi" w:cstheme="minorBidi"/>
+              <w:noProof/>
+              <w:lang w:val="en-US" w:eastAsia="en-US"/>
+            </w:rPr>
+          </w:pPr>
+          <w:hyperlink w:anchor="_Toc514572273" w:history="1">
+            <w:r>
+              <w:rPr>
+                <w:rStyle w:val="Hyperlink"/>
+                <w:noProof/>
+              </w:rPr>
+              <w:t>3</w:t>
+            </w:r>
+            <w:r>
+              <w:rPr>
+                <w:rFonts w:asciiTheme="minorHAnsi" w:eastAsiaTheme="minorEastAsia" w:hAnsiTheme="minorHAnsi" w:cstheme="minorBidi"/>
+                <w:noProof/>
+                <w:lang w:val="en-US" w:eastAsia="en-US"/>
+              </w:rPr>
+              <w:tab/>
+            </w:r>
+            <w:r>
+              <w:rPr>
+                <w:rStyle w:val="Hyperlink"/>
+                <w:noProof/>
+              </w:rPr>
+              <w:t>Diseño físico de la Aplicación</w:t>
+            </w:r>
+            <w:r>
+              <w:rPr>
+                <w:noProof/>
+                <w:webHidden/>
+              </w:rPr>
+              <w:tab/>
+            </w:r>
+            <w:r>
+              <w:rPr>
+                <w:noProof/>
+                <w:webHidden/>
+              </w:rPr>
+              <w:fldChar w:fldCharType="begin"/>
+            </w:r>
+            <w:r>
+              <w:rPr>
+                <w:noProof/>
+                <w:webHidden/>
+              </w:rPr>
+              <w:instrText xml:space="preserve"> PAGEREF _Toc514572273 \h </w:instrText>
+            </w:r>
+            <w:r>
+              <w:rPr>
+                <w:noProof/>
+                <w:webHidden/>
+              </w:rPr>
+            </w:r>
+            <w:r>
+              <w:rPr>
+                <w:noProof/>
+                <w:webHidden/>
+              </w:rPr>
+              <w:fldChar w:fldCharType="separate"/>
+            </w:r>
+            <w:r>
+              <w:rPr>
+                <w:noProof/>
+                <w:webHidden/>
+              </w:rPr>
+              <w:t>2</w:t>
             </w:r>
             <w:r>
               <w:rPr>
@@ -498,13 +580,13 @@
               <w:lang w:val="en-US" w:eastAsia="en-US"/>
             </w:rPr>
           </w:pPr>
-          <w:hyperlink w:anchor="_Toc512333086" w:history="1">
+          <w:hyperlink w:anchor="_Toc514572274" w:history="1">
             <w:r>
               <w:rPr>
                 <w:rStyle w:val="Hyperlink"/>
                 <w:noProof/>
               </w:rPr>
-              <w:t>2.2</w:t>
+              <w:t>3.1</w:t>
             </w:r>
             <w:r>
               <w:rPr>
@@ -519,7 +601,7 @@
                 <w:rStyle w:val="Hyperlink"/>
                 <w:noProof/>
               </w:rPr>
-              <w:t>Lógica de los requerimientos funcionales</w:t>
+              <w:t>Índices generados por Oracle</w:t>
             </w:r>
             <w:r>
               <w:rPr>
@@ -540,7 +622,7 @@
                 <w:noProof/>
                 <w:webHidden/>
               </w:rPr>
-              <w:instrText xml:space="preserve"> PAGEREF _Toc512333086 \h </w:instrText>
+              <w:instrText xml:space="preserve"> PAGEREF _Toc514572274 \h </w:instrText>
             </w:r>
             <w:r>
               <w:rPr>
@@ -560,7 +642,359 @@
                 <w:noProof/>
                 <w:webHidden/>
               </w:rPr>
-              <w:t>6</w:t>
+              <w:t>2</w:t>
+            </w:r>
+            <w:r>
+              <w:rPr>
+                <w:noProof/>
+                <w:webHidden/>
+              </w:rPr>
+              <w:fldChar w:fldCharType="end"/>
+            </w:r>
+          </w:hyperlink>
+        </w:p>
+        <w:p>
+          <w:pPr>
+            <w:pStyle w:val="TOC2"/>
+            <w:tabs>
+              <w:tab w:val="left" w:pos="1200"/>
+              <w:tab w:val="right" w:leader="dot" w:pos="9060"/>
+            </w:tabs>
+            <w:rPr>
+              <w:rFonts w:asciiTheme="minorHAnsi" w:eastAsiaTheme="minorEastAsia" w:hAnsiTheme="minorHAnsi" w:cstheme="minorBidi"/>
+              <w:noProof/>
+              <w:lang w:val="en-US" w:eastAsia="en-US"/>
+            </w:rPr>
+          </w:pPr>
+          <w:hyperlink w:anchor="_Toc514572275" w:history="1">
+            <w:r>
+              <w:rPr>
+                <w:rStyle w:val="Hyperlink"/>
+                <w:noProof/>
+              </w:rPr>
+              <w:t>3.2</w:t>
+            </w:r>
+            <w:r>
+              <w:rPr>
+                <w:rFonts w:asciiTheme="minorHAnsi" w:eastAsiaTheme="minorEastAsia" w:hAnsiTheme="minorHAnsi" w:cstheme="minorBidi"/>
+                <w:noProof/>
+                <w:lang w:val="en-US" w:eastAsia="en-US"/>
+              </w:rPr>
+              <w:tab/>
+            </w:r>
+            <w:r>
+              <w:rPr>
+                <w:rStyle w:val="Hyperlink"/>
+                <w:noProof/>
+                <w:lang w:val="es-ES"/>
+              </w:rPr>
+              <w:t>RFC 10 Consultar consumo en Alohandes</w:t>
+            </w:r>
+            <w:r>
+              <w:rPr>
+                <w:noProof/>
+                <w:webHidden/>
+              </w:rPr>
+              <w:tab/>
+            </w:r>
+            <w:r>
+              <w:rPr>
+                <w:noProof/>
+                <w:webHidden/>
+              </w:rPr>
+              <w:fldChar w:fldCharType="begin"/>
+            </w:r>
+            <w:r>
+              <w:rPr>
+                <w:noProof/>
+                <w:webHidden/>
+              </w:rPr>
+              <w:instrText xml:space="preserve"> PAGEREF _Toc514572275 \h </w:instrText>
+            </w:r>
+            <w:r>
+              <w:rPr>
+                <w:noProof/>
+                <w:webHidden/>
+              </w:rPr>
+            </w:r>
+            <w:r>
+              <w:rPr>
+                <w:noProof/>
+                <w:webHidden/>
+              </w:rPr>
+              <w:fldChar w:fldCharType="separate"/>
+            </w:r>
+            <w:r>
+              <w:rPr>
+                <w:noProof/>
+                <w:webHidden/>
+              </w:rPr>
+              <w:t>3</w:t>
+            </w:r>
+            <w:r>
+              <w:rPr>
+                <w:noProof/>
+                <w:webHidden/>
+              </w:rPr>
+              <w:fldChar w:fldCharType="end"/>
+            </w:r>
+          </w:hyperlink>
+        </w:p>
+        <w:p>
+          <w:pPr>
+            <w:pStyle w:val="TOC2"/>
+            <w:tabs>
+              <w:tab w:val="left" w:pos="1200"/>
+              <w:tab w:val="right" w:leader="dot" w:pos="9060"/>
+            </w:tabs>
+            <w:rPr>
+              <w:rFonts w:asciiTheme="minorHAnsi" w:eastAsiaTheme="minorEastAsia" w:hAnsiTheme="minorHAnsi" w:cstheme="minorBidi"/>
+              <w:noProof/>
+              <w:lang w:val="en-US" w:eastAsia="en-US"/>
+            </w:rPr>
+          </w:pPr>
+          <w:hyperlink w:anchor="_Toc514572276" w:history="1">
+            <w:r>
+              <w:rPr>
+                <w:rStyle w:val="Hyperlink"/>
+                <w:noProof/>
+              </w:rPr>
+              <w:t>3.3</w:t>
+            </w:r>
+            <w:r>
+              <w:rPr>
+                <w:rFonts w:asciiTheme="minorHAnsi" w:eastAsiaTheme="minorEastAsia" w:hAnsiTheme="minorHAnsi" w:cstheme="minorBidi"/>
+                <w:noProof/>
+                <w:lang w:val="en-US" w:eastAsia="en-US"/>
+              </w:rPr>
+              <w:tab/>
+            </w:r>
+            <w:r>
+              <w:rPr>
+                <w:rStyle w:val="Hyperlink"/>
+                <w:noProof/>
+                <w:lang w:val="es-ES"/>
+              </w:rPr>
+              <w:t>RFC 11 Consultar inversa de consumo en Alohandes</w:t>
+            </w:r>
+            <w:r>
+              <w:rPr>
+                <w:noProof/>
+                <w:webHidden/>
+              </w:rPr>
+              <w:tab/>
+            </w:r>
+            <w:r>
+              <w:rPr>
+                <w:noProof/>
+                <w:webHidden/>
+              </w:rPr>
+              <w:fldChar w:fldCharType="begin"/>
+            </w:r>
+            <w:r>
+              <w:rPr>
+                <w:noProof/>
+                <w:webHidden/>
+              </w:rPr>
+              <w:instrText xml:space="preserve"> PAGEREF _Toc514572276 \h </w:instrText>
+            </w:r>
+            <w:r>
+              <w:rPr>
+                <w:noProof/>
+                <w:webHidden/>
+              </w:rPr>
+            </w:r>
+            <w:r>
+              <w:rPr>
+                <w:noProof/>
+                <w:webHidden/>
+              </w:rPr>
+              <w:fldChar w:fldCharType="separate"/>
+            </w:r>
+            <w:r>
+              <w:rPr>
+                <w:noProof/>
+                <w:webHidden/>
+              </w:rPr>
+              <w:t>4</w:t>
+            </w:r>
+            <w:r>
+              <w:rPr>
+                <w:noProof/>
+                <w:webHidden/>
+              </w:rPr>
+              <w:fldChar w:fldCharType="end"/>
+            </w:r>
+          </w:hyperlink>
+        </w:p>
+        <w:p>
+          <w:pPr>
+            <w:pStyle w:val="TOC2"/>
+            <w:tabs>
+              <w:tab w:val="left" w:pos="1200"/>
+              <w:tab w:val="right" w:leader="dot" w:pos="9060"/>
+            </w:tabs>
+            <w:rPr>
+              <w:rFonts w:asciiTheme="minorHAnsi" w:eastAsiaTheme="minorEastAsia" w:hAnsiTheme="minorHAnsi" w:cstheme="minorBidi"/>
+              <w:noProof/>
+              <w:lang w:val="en-US" w:eastAsia="en-US"/>
+            </w:rPr>
+          </w:pPr>
+          <w:hyperlink w:anchor="_Toc514572277" w:history="1">
+            <w:r>
+              <w:rPr>
+                <w:rStyle w:val="Hyperlink"/>
+                <w:noProof/>
+                <w:highlight w:val="yellow"/>
+              </w:rPr>
+              <w:t>3.4</w:t>
+            </w:r>
+            <w:r>
+              <w:rPr>
+                <w:rFonts w:asciiTheme="minorHAnsi" w:eastAsiaTheme="minorEastAsia" w:hAnsiTheme="minorHAnsi" w:cstheme="minorBidi"/>
+                <w:noProof/>
+                <w:lang w:val="en-US" w:eastAsia="en-US"/>
+              </w:rPr>
+              <w:tab/>
+            </w:r>
+            <w:r>
+              <w:rPr>
+                <w:rStyle w:val="Hyperlink"/>
+                <w:noProof/>
+                <w:highlight w:val="yellow"/>
+                <w:lang w:val="es-ES"/>
+              </w:rPr>
+              <w:t>RFC 12 Consultar de funcionamiento</w:t>
+            </w:r>
+            <w:r>
+              <w:rPr>
+                <w:noProof/>
+                <w:webHidden/>
+              </w:rPr>
+              <w:tab/>
+            </w:r>
+            <w:r>
+              <w:rPr>
+                <w:noProof/>
+                <w:webHidden/>
+              </w:rPr>
+              <w:fldChar w:fldCharType="begin"/>
+            </w:r>
+            <w:r>
+              <w:rPr>
+                <w:noProof/>
+                <w:webHidden/>
+              </w:rPr>
+              <w:instrText xml:space="preserve"> PAGEREF _Toc514572277 \h </w:instrText>
+            </w:r>
+            <w:r>
+              <w:rPr>
+                <w:noProof/>
+                <w:webHidden/>
+              </w:rPr>
+            </w:r>
+            <w:r>
+              <w:rPr>
+                <w:noProof/>
+                <w:webHidden/>
+              </w:rPr>
+              <w:fldChar w:fldCharType="separate"/>
+            </w:r>
+            <w:r>
+              <w:rPr>
+                <w:noProof/>
+                <w:webHidden/>
+              </w:rPr>
+              <w:t>5</w:t>
+            </w:r>
+            <w:r>
+              <w:rPr>
+                <w:noProof/>
+                <w:webHidden/>
+              </w:rPr>
+              <w:fldChar w:fldCharType="end"/>
+            </w:r>
+          </w:hyperlink>
+        </w:p>
+        <w:p>
+          <w:pPr>
+            <w:pStyle w:val="TOC2"/>
+            <w:tabs>
+              <w:tab w:val="left" w:pos="1200"/>
+              <w:tab w:val="right" w:leader="dot" w:pos="9060"/>
+            </w:tabs>
+            <w:rPr>
+              <w:rFonts w:asciiTheme="minorHAnsi" w:eastAsiaTheme="minorEastAsia" w:hAnsiTheme="minorHAnsi" w:cstheme="minorBidi"/>
+              <w:noProof/>
+              <w:lang w:val="en-US" w:eastAsia="en-US"/>
+            </w:rPr>
+          </w:pPr>
+          <w:hyperlink w:anchor="_Toc514572278" w:history="1">
+            <w:r>
+              <w:rPr>
+                <w:rStyle w:val="Hyperlink"/>
+                <w:noProof/>
+                <w:highlight w:val="yellow"/>
+              </w:rPr>
+              <w:t>3.5</w:t>
+            </w:r>
+            <w:r>
+              <w:rPr>
+                <w:rFonts w:asciiTheme="minorHAnsi" w:eastAsiaTheme="minorEastAsia" w:hAnsiTheme="minorHAnsi" w:cstheme="minorBidi"/>
+                <w:noProof/>
+                <w:lang w:val="en-US" w:eastAsia="en-US"/>
+              </w:rPr>
+              <w:tab/>
+            </w:r>
+            <w:r>
+              <w:rPr>
+                <w:rStyle w:val="Hyperlink"/>
+                <w:noProof/>
+                <w:highlight w:val="yellow"/>
+                <w:lang w:val="es-ES"/>
+              </w:rPr>
+              <w:t>RFC 11 Consultar los buenos clientes</w:t>
+            </w:r>
+            <w:r>
+              <w:rPr>
+                <w:noProof/>
+                <w:webHidden/>
+              </w:rPr>
+              <w:tab/>
+            </w:r>
+            <w:r>
+              <w:rPr>
+                <w:noProof/>
+                <w:webHidden/>
+              </w:rPr>
+              <w:fldChar w:fldCharType="begin"/>
+            </w:r>
+            <w:r>
+              <w:rPr>
+                <w:noProof/>
+                <w:webHidden/>
+              </w:rPr>
+              <w:instrText xml:space="preserve"> PAGEREF _Toc514572278 \h </w:instrText>
+            </w:r>
+            <w:r>
+              <w:rPr>
+                <w:noProof/>
+                <w:webHidden/>
+              </w:rPr>
+            </w:r>
+            <w:r>
+              <w:rPr>
+                <w:noProof/>
+                <w:webHidden/>
+              </w:rPr>
+              <w:fldChar w:fldCharType="separate"/>
+            </w:r>
+            <w:r>
+              <w:rPr>
+                <w:noProof/>
+                <w:webHidden/>
+              </w:rPr>
+              <w:t>5</w:t>
             </w:r>
             <w:r>
               <w:rPr>
@@ -580,13 +1014,13 @@
               <w:lang w:val="en-US" w:eastAsia="en-US"/>
             </w:rPr>
           </w:pPr>
-          <w:hyperlink w:anchor="_Toc512333087" w:history="1">
+          <w:hyperlink w:anchor="_Toc514572279" w:history="1">
             <w:r>
               <w:rPr>
                 <w:rStyle w:val="Hyperlink"/>
                 <w:noProof/>
               </w:rPr>
-              <w:t>3</w:t>
+              <w:t>4</w:t>
             </w:r>
             <w:r>
               <w:rPr>
@@ -601,7 +1035,7 @@
                 <w:rStyle w:val="Hyperlink"/>
                 <w:noProof/>
               </w:rPr>
-              <w:t>Balance de pruebas</w:t>
+              <w:t>Consideraciones</w:t>
             </w:r>
             <w:r>
               <w:rPr>
@@ -622,7 +1056,7 @@
                 <w:noProof/>
                 <w:webHidden/>
               </w:rPr>
-              <w:instrText xml:space="preserve"> PAGEREF _Toc512333087 \h </w:instrText>
+              <w:instrText xml:space="preserve"> PAGEREF _Toc514572279 \h </w:instrText>
             </w:r>
             <w:r>
               <w:rPr>
@@ -642,7 +1076,7 @@
                 <w:noProof/>
                 <w:webHidden/>
               </w:rPr>
-              <w:t>7</w:t>
+              <w:t>5</w:t>
             </w:r>
             <w:r>
               <w:rPr>
@@ -662,13 +1096,14 @@
               <w:lang w:val="en-US" w:eastAsia="en-US"/>
             </w:rPr>
           </w:pPr>
-          <w:hyperlink w:anchor="_Toc512333088" w:history="1">
+          <w:hyperlink w:anchor="_Toc514572280" w:history="1">
             <w:r>
               <w:rPr>
                 <w:rStyle w:val="Hyperlink"/>
                 <w:noProof/>
-              </w:rPr>
-              <w:t>4</w:t>
+                <w:highlight w:val="yellow"/>
+              </w:rPr>
+              <w:t>5</w:t>
             </w:r>
             <w:r>
               <w:rPr>
@@ -682,8 +1117,9 @@
               <w:rPr>
                 <w:rStyle w:val="Hyperlink"/>
                 <w:noProof/>
-              </w:rPr>
-              <w:t>Consideraciones</w:t>
+                <w:highlight w:val="yellow"/>
+              </w:rPr>
+              <w:t>Resultados</w:t>
             </w:r>
             <w:r>
               <w:rPr>
@@ -704,7 +1140,7 @@
                 <w:noProof/>
                 <w:webHidden/>
               </w:rPr>
-              <w:instrText xml:space="preserve"> PAGEREF _Toc512333088 \h </w:instrText>
+              <w:instrText xml:space="preserve"> PAGEREF _Toc514572280 \h </w:instrText>
             </w:r>
             <w:r>
               <w:rPr>
@@ -724,89 +1160,7 @@
                 <w:noProof/>
                 <w:webHidden/>
               </w:rPr>
-              <w:t>11</w:t>
-            </w:r>
-            <w:r>
-              <w:rPr>
-                <w:noProof/>
-                <w:webHidden/>
-              </w:rPr>
-              <w:fldChar w:fldCharType="end"/>
-            </w:r>
-          </w:hyperlink>
-        </w:p>
-        <w:p>
-          <w:pPr>
-            <w:pStyle w:val="TOC1"/>
-            <w:rPr>
-              <w:rFonts w:asciiTheme="minorHAnsi" w:eastAsiaTheme="minorEastAsia" w:hAnsiTheme="minorHAnsi" w:cstheme="minorBidi"/>
-              <w:noProof/>
-              <w:lang w:val="en-US" w:eastAsia="en-US"/>
-            </w:rPr>
-          </w:pPr>
-          <w:hyperlink w:anchor="_Toc512333089" w:history="1">
-            <w:r>
-              <w:rPr>
-                <w:rStyle w:val="Hyperlink"/>
-                <w:noProof/>
-              </w:rPr>
               <w:t>5</w:t>
-            </w:r>
-            <w:r>
-              <w:rPr>
-                <w:rFonts w:asciiTheme="minorHAnsi" w:eastAsiaTheme="minorEastAsia" w:hAnsiTheme="minorHAnsi" w:cstheme="minorBidi"/>
-                <w:noProof/>
-                <w:lang w:val="en-US" w:eastAsia="en-US"/>
-              </w:rPr>
-              <w:tab/>
-            </w:r>
-            <w:r>
-              <w:rPr>
-                <w:rStyle w:val="Hyperlink"/>
-                <w:noProof/>
-              </w:rPr>
-              <w:t>Resultados</w:t>
-            </w:r>
-            <w:r>
-              <w:rPr>
-                <w:noProof/>
-                <w:webHidden/>
-              </w:rPr>
-              <w:tab/>
-            </w:r>
-            <w:r>
-              <w:rPr>
-                <w:noProof/>
-                <w:webHidden/>
-              </w:rPr>
-              <w:fldChar w:fldCharType="begin"/>
-            </w:r>
-            <w:r>
-              <w:rPr>
-                <w:noProof/>
-                <w:webHidden/>
-              </w:rPr>
-              <w:instrText xml:space="preserve"> PAGEREF _Toc512333089 \h </w:instrText>
-            </w:r>
-            <w:r>
-              <w:rPr>
-                <w:noProof/>
-                <w:webHidden/>
-              </w:rPr>
-            </w:r>
-            <w:r>
-              <w:rPr>
-                <w:noProof/>
-                <w:webHidden/>
-              </w:rPr>
-              <w:fldChar w:fldCharType="separate"/>
-            </w:r>
-            <w:r>
-              <w:rPr>
-                <w:noProof/>
-                <w:webHidden/>
-              </w:rPr>
-              <w:t>11</w:t>
             </w:r>
             <w:r>
               <w:rPr>
@@ -834,7 +1188,7 @@
           <w:lang w:val="es-CO"/>
         </w:rPr>
       </w:pPr>
-      <w:bookmarkStart w:id="0" w:name="_Toc512333083"/>
+      <w:bookmarkStart w:id="0" w:name="_Toc514572270"/>
       <w:r>
         <w:rPr>
           <w:lang w:val="es-CO"/>
@@ -847,7 +1201,9 @@
         </w:rPr>
         <w:t>n</w:t>
       </w:r>
+      <w:bookmarkStart w:id="1" w:name="_GoBack"/>
       <w:bookmarkEnd w:id="0"/>
+      <w:bookmarkEnd w:id="1"/>
     </w:p>
     <w:p>
       <w:pPr>
@@ -895,14 +1251,14 @@
           <w:lang w:val="es-CO"/>
         </w:rPr>
       </w:pPr>
-      <w:bookmarkStart w:id="1" w:name="_Toc512333084"/>
+      <w:bookmarkStart w:id="2" w:name="_Toc514572271"/>
       <w:r>
         <w:rPr>
           <w:lang w:val="es-CO"/>
         </w:rPr>
         <w:t>Diseño y Construcción de la Aplicación</w:t>
       </w:r>
-      <w:bookmarkEnd w:id="1"/>
+      <w:bookmarkEnd w:id="2"/>
     </w:p>
     <w:p>
       <w:pPr>
@@ -912,12 +1268,14 @@
           <w:lang w:val="es-CO"/>
         </w:rPr>
       </w:pPr>
+      <w:bookmarkStart w:id="3" w:name="_Toc514572272"/>
       <w:r>
         <w:rPr>
           <w:lang w:val="es-CO"/>
         </w:rPr>
         <w:t>Diseño de la aplicación</w:t>
       </w:r>
+      <w:bookmarkEnd w:id="3"/>
     </w:p>
     <w:p>
       <w:pPr>
@@ -980,6 +1338,7 @@
         <w:rPr>
           <w:noProof/>
         </w:rPr>
+        <w:lastRenderedPageBreak/>
         <w:drawing>
           <wp:inline distT="0" distB="0" distL="0" distR="0" wp14:anchorId="4AF8B59E" wp14:editId="425C3B5A">
             <wp:extent cx="5759450" cy="2790825"/>
@@ -1038,7 +1397,6 @@
           <w:szCs w:val="20"/>
           <w:lang w:val="es-ES"/>
         </w:rPr>
-        <w:lastRenderedPageBreak/>
         <w:t>Figura 1. Modelo de clases UML.</w:t>
       </w:r>
       <w:r>
@@ -1261,6 +1619,7 @@
           <w:lang w:val="es-CO"/>
         </w:rPr>
       </w:pPr>
+      <w:bookmarkStart w:id="4" w:name="_Toc514572273"/>
       <w:r>
         <w:rPr>
           <w:lang w:val="es-CO"/>
@@ -1279,6 +1638,7 @@
         </w:rPr>
         <w:t xml:space="preserve"> de la Aplicación</w:t>
       </w:r>
+      <w:bookmarkEnd w:id="4"/>
     </w:p>
     <w:p>
       <w:pPr>
@@ -1288,12 +1648,14 @@
           <w:lang w:val="es-CO"/>
         </w:rPr>
       </w:pPr>
+      <w:bookmarkStart w:id="5" w:name="_Toc514572274"/>
       <w:r>
         <w:rPr>
           <w:lang w:val="es-CO"/>
         </w:rPr>
         <w:t>Índices generados por Oracle</w:t>
       </w:r>
+      <w:bookmarkEnd w:id="5"/>
     </w:p>
     <w:p>
       <w:pPr>
@@ -1377,7 +1739,15 @@
           <w:color w:val="000000"/>
           <w:lang w:val="es-ES"/>
         </w:rPr>
-        <w:t xml:space="preserve"> y eficiente. Estos </w:t>
+        <w:t xml:space="preserve"> </w:t>
+      </w:r>
+      <w:r>
+        <w:rPr>
+          <w:color w:val="000000"/>
+          <w:lang w:val="es-ES"/>
+        </w:rPr>
+        <w:lastRenderedPageBreak/>
+        <w:t xml:space="preserve">y eficiente. Estos </w:t>
       </w:r>
       <w:r>
         <w:rPr>
@@ -1562,6 +1932,7 @@
           <w:lang w:val="es-CO"/>
         </w:rPr>
       </w:pPr>
+      <w:bookmarkStart w:id="6" w:name="_Toc514572275"/>
       <w:r>
         <w:rPr>
           <w:rStyle w:val="normaltextrun"/>
@@ -1594,6 +1965,7 @@
         </w:rPr>
         <w:t>Consultar consumo en Alohandes</w:t>
       </w:r>
+      <w:bookmarkEnd w:id="6"/>
       <w:r>
         <w:rPr>
           <w:lang w:val="es-CO"/>
@@ -2662,6 +3034,7 @@
           <w:color w:val="000000"/>
           <w:lang w:val="es-ES"/>
         </w:rPr>
+        <w:lastRenderedPageBreak/>
         <w:t>Plan de consulta</w:t>
       </w:r>
     </w:p>
@@ -2678,7 +3051,6 @@
         <w:rPr>
           <w:noProof/>
         </w:rPr>
-        <w:lastRenderedPageBreak/>
         <w:drawing>
           <wp:inline distT="0" distB="0" distL="0" distR="0">
             <wp:extent cx="5759450" cy="4265930"/>
@@ -2807,6 +3179,7 @@
           <w:lang w:val="es-CO"/>
         </w:rPr>
       </w:pPr>
+      <w:bookmarkStart w:id="7" w:name="_Toc514572276"/>
       <w:r>
         <w:rPr>
           <w:rStyle w:val="normaltextrun"/>
@@ -2847,6 +3220,7 @@
         </w:rPr>
         <w:t>consumo en Alohandes</w:t>
       </w:r>
+      <w:bookmarkEnd w:id="7"/>
       <w:r>
         <w:rPr>
           <w:lang w:val="es-CO"/>
@@ -3428,6 +3802,7 @@
           <w:color w:val="000000"/>
           <w:lang w:val="es-ES"/>
         </w:rPr>
+        <w:lastRenderedPageBreak/>
         <w:t>Identificador de la oferta de alojamiento sobre la cual se va a hacer el análisis. En este caso, el identificador de la oferta es 12.</w:t>
       </w:r>
     </w:p>
@@ -3450,7 +3825,6 @@
           <w:color w:val="000000"/>
           <w:lang w:val="es-ES"/>
         </w:rPr>
-        <w:lastRenderedPageBreak/>
         <w:t xml:space="preserve">Rango de fechas. En este caso es </w:t>
       </w:r>
       <w:r>
@@ -3628,6 +4002,7 @@
           <w:lang w:val="es-CO"/>
         </w:rPr>
       </w:pPr>
+      <w:bookmarkStart w:id="8" w:name="_Toc514572277"/>
       <w:r>
         <w:rPr>
           <w:rStyle w:val="normaltextrun"/>
@@ -3664,6 +4039,7 @@
         </w:rPr>
         <w:t>de funcionamiento</w:t>
       </w:r>
+      <w:bookmarkEnd w:id="8"/>
       <w:r>
         <w:rPr>
           <w:highlight w:val="yellow"/>
@@ -3692,6 +4068,7 @@
           <w:lang w:val="es-CO"/>
         </w:rPr>
       </w:pPr>
+      <w:bookmarkStart w:id="9" w:name="_Toc514572278"/>
       <w:r>
         <w:rPr>
           <w:rStyle w:val="normaltextrun"/>
@@ -3710,6 +4087,7 @@
         </w:rPr>
         <w:t>los buenos clientes</w:t>
       </w:r>
+      <w:bookmarkEnd w:id="9"/>
     </w:p>
     <w:p>
       <w:pPr>
@@ -3720,8 +4098,6 @@
           <w:lang w:val="es-CO"/>
         </w:rPr>
       </w:pPr>
-      <w:bookmarkStart w:id="2" w:name="_GoBack"/>
-      <w:bookmarkEnd w:id="2"/>
     </w:p>
     <w:p>
       <w:pPr>
@@ -3740,7 +4116,7 @@
           <w:lang w:val="es-CO"/>
         </w:rPr>
       </w:pPr>
-      <w:bookmarkStart w:id="3" w:name="_Toc512333088"/>
+      <w:bookmarkStart w:id="10" w:name="_Toc514572279"/>
       <w:r>
         <w:rPr>
           <w:lang w:val="es-CO"/>
@@ -3753,7 +4129,7 @@
         </w:rPr>
         <w:t>ciones</w:t>
       </w:r>
-      <w:bookmarkEnd w:id="3"/>
+      <w:bookmarkEnd w:id="10"/>
     </w:p>
     <w:p>
       <w:pPr>
@@ -3979,7 +4355,7 @@
           <w:lang w:val="es-CO"/>
         </w:rPr>
       </w:pPr>
-      <w:bookmarkStart w:id="4" w:name="_Toc512333089"/>
+      <w:bookmarkStart w:id="11" w:name="_Toc514572280"/>
       <w:r>
         <w:rPr>
           <w:highlight w:val="yellow"/>
@@ -3987,7 +4363,7 @@
         </w:rPr>
         <w:t>Resultados</w:t>
       </w:r>
-      <w:bookmarkEnd w:id="4"/>
+      <w:bookmarkEnd w:id="11"/>
     </w:p>
     <w:p>
       <w:pPr>
@@ -7999,7 +8375,7 @@
 </file>
 
 <file path=customXml/itemProps4.xml><?xml version="1.0" encoding="utf-8"?>
-<ds:datastoreItem xmlns:ds="http://schemas.openxmlformats.org/officeDocument/2006/customXml" ds:itemID="{9D05BF0A-4BBC-464B-AF75-DF05E958DC38}">
+<ds:datastoreItem xmlns:ds="http://schemas.openxmlformats.org/officeDocument/2006/customXml" ds:itemID="{9E05764A-F0E5-E64B-92BF-579CE5641980}">
   <ds:schemaRefs>
     <ds:schemaRef ds:uri="http://schemas.openxmlformats.org/officeDocument/2006/bibliography"/>
   </ds:schemaRefs>

</xml_diff>